<commit_message>
DataMining Fixed output infomation
</commit_message>
<xml_diff>
--- a/documents/document_about_project.docx
+++ b/documents/document_about_project.docx
@@ -3618,8 +3618,957 @@
         </w:rPr>
         <w:t>Về giải thuật Appriory: minsupport = 0.6 và min confidence = 0.8</w:t>
       </w:r>
+      <w:r>
+        <w:rPr>
+          <w:rFonts w:ascii="Times New Roman" w:hAnsi="Times New Roman" w:cs="Times New Roman"/>
+          <w:sz w:val="26"/>
+          <w:szCs w:val="26"/>
+        </w:rPr>
+        <w:t xml:space="preserve"> (Cái này bàn lại)</w:t>
+      </w:r>
+    </w:p>
+    <w:p>
+      <w:pPr>
+        <w:pStyle w:val="ListParagraph"/>
+        <w:ind w:left="0"/>
+        <w:rPr>
+          <w:rFonts w:ascii="Times New Roman" w:hAnsi="Times New Roman" w:cs="Times New Roman"/>
+          <w:sz w:val="26"/>
+          <w:szCs w:val="26"/>
+        </w:rPr>
+      </w:pPr>
+      <w:r>
+        <w:rPr>
+          <w:rFonts w:ascii="Times New Roman" w:hAnsi="Times New Roman" w:cs="Times New Roman"/>
+          <w:sz w:val="26"/>
+          <w:szCs w:val="26"/>
+        </w:rPr>
+        <w:t>Ta có thể chọn yếu tố bên vế phải của luật</w:t>
+      </w:r>
+    </w:p>
+    <w:p>
+      <w:pPr>
+        <w:pStyle w:val="ListParagraph"/>
+        <w:ind w:left="0"/>
+        <w:rPr>
+          <w:rFonts w:ascii="Times New Roman" w:hAnsi="Times New Roman" w:cs="Times New Roman"/>
+          <w:sz w:val="26"/>
+          <w:szCs w:val="26"/>
+        </w:rPr>
+      </w:pPr>
+    </w:p>
+    <w:p>
+      <w:pPr>
+        <w:pStyle w:val="ListParagraph"/>
+        <w:ind w:left="0"/>
+        <w:rPr>
+          <w:rFonts w:ascii="Times New Roman" w:hAnsi="Times New Roman" w:cs="Times New Roman"/>
+          <w:sz w:val="26"/>
+          <w:szCs w:val="26"/>
+        </w:rPr>
+      </w:pPr>
+      <w:r>
+        <w:rPr>
+          <w:rFonts w:ascii="Times New Roman" w:hAnsi="Times New Roman" w:cs="Times New Roman"/>
+          <w:noProof/>
+          <w:sz w:val="26"/>
+          <w:szCs w:val="26"/>
+        </w:rPr>
+        <w:drawing>
+          <wp:inline distT="0" distB="0" distL="0" distR="0">
+            <wp:extent cx="5943600" cy="3213964"/>
+            <wp:effectExtent l="0" t="0" r="0" b="5715"/>
+            <wp:docPr id="4" name="Picture 4" descr="C:\Users\van_doan\Desktop\opption.png"/>
+            <wp:cNvGraphicFramePr>
+              <a:graphicFrameLocks xmlns:a="http://schemas.openxmlformats.org/drawingml/2006/main" noChangeAspect="1"/>
+            </wp:cNvGraphicFramePr>
+            <a:graphic xmlns:a="http://schemas.openxmlformats.org/drawingml/2006/main">
+              <a:graphicData uri="http://schemas.openxmlformats.org/drawingml/2006/picture">
+                <pic:pic xmlns:pic="http://schemas.openxmlformats.org/drawingml/2006/picture">
+                  <pic:nvPicPr>
+                    <pic:cNvPr id="0" name="Picture 1" descr="C:\Users\van_doan\Desktop\opption.png"/>
+                    <pic:cNvPicPr>
+                      <a:picLocks noChangeAspect="1" noChangeArrowheads="1"/>
+                    </pic:cNvPicPr>
+                  </pic:nvPicPr>
+                  <pic:blipFill>
+                    <a:blip r:embed="rId10">
+                      <a:extLst>
+                        <a:ext uri="{28A0092B-C50C-407E-A947-70E740481C1C}">
+                          <a14:useLocalDpi xmlns:a14="http://schemas.microsoft.com/office/drawing/2010/main" val="0"/>
+                        </a:ext>
+                      </a:extLst>
+                    </a:blip>
+                    <a:srcRect/>
+                    <a:stretch>
+                      <a:fillRect/>
+                    </a:stretch>
+                  </pic:blipFill>
+                  <pic:spPr bwMode="auto">
+                    <a:xfrm>
+                      <a:off x="0" y="0"/>
+                      <a:ext cx="5943600" cy="3213964"/>
+                    </a:xfrm>
+                    <a:prstGeom prst="rect">
+                      <a:avLst/>
+                    </a:prstGeom>
+                    <a:noFill/>
+                    <a:ln>
+                      <a:noFill/>
+                    </a:ln>
+                  </pic:spPr>
+                </pic:pic>
+              </a:graphicData>
+            </a:graphic>
+          </wp:inline>
+        </w:drawing>
+      </w:r>
+    </w:p>
+    <w:p>
+      <w:pPr>
+        <w:pStyle w:val="ListParagraph"/>
+        <w:ind w:left="0"/>
+        <w:rPr>
+          <w:rFonts w:ascii="Times New Roman" w:hAnsi="Times New Roman" w:cs="Times New Roman"/>
+          <w:sz w:val="26"/>
+          <w:szCs w:val="26"/>
+        </w:rPr>
+      </w:pPr>
+      <w:r>
+        <w:rPr>
+          <w:rFonts w:ascii="Times New Roman" w:hAnsi="Times New Roman" w:cs="Times New Roman"/>
+          <w:sz w:val="26"/>
+          <w:szCs w:val="26"/>
+        </w:rPr>
+        <w:lastRenderedPageBreak/>
+        <w:t>Chi tiết của từng thông số:</w:t>
+      </w:r>
+    </w:p>
+    <w:p>
+      <w:pPr>
+        <w:pStyle w:val="ListParagraph"/>
+        <w:rPr>
+          <w:rFonts w:ascii="Times New Roman" w:hAnsi="Times New Roman" w:cs="Times New Roman"/>
+          <w:sz w:val="26"/>
+          <w:szCs w:val="26"/>
+        </w:rPr>
+      </w:pPr>
+      <w:r>
+        <w:rPr>
+          <w:rFonts w:ascii="Times New Roman" w:hAnsi="Times New Roman" w:cs="Times New Roman"/>
+          <w:sz w:val="26"/>
+          <w:szCs w:val="26"/>
+        </w:rPr>
+        <w:t>OPTIONS</w:t>
+      </w:r>
+    </w:p>
+    <w:p>
+      <w:pPr>
+        <w:pStyle w:val="ListParagraph"/>
+        <w:rPr>
+          <w:rFonts w:ascii="Times New Roman" w:hAnsi="Times New Roman" w:cs="Times New Roman"/>
+          <w:sz w:val="26"/>
+          <w:szCs w:val="26"/>
+        </w:rPr>
+      </w:pPr>
+      <w:r>
+        <w:rPr>
+          <w:rFonts w:ascii="Times New Roman" w:hAnsi="Times New Roman" w:cs="Times New Roman"/>
+          <w:sz w:val="26"/>
+          <w:szCs w:val="26"/>
+        </w:rPr>
+        <w:t xml:space="preserve">+ </w:t>
+      </w:r>
+      <w:proofErr w:type="gramStart"/>
+      <w:r>
+        <w:rPr>
+          <w:rFonts w:ascii="Times New Roman" w:hAnsi="Times New Roman" w:cs="Times New Roman"/>
+          <w:sz w:val="26"/>
+          <w:szCs w:val="26"/>
+        </w:rPr>
+        <w:t>minMetric</w:t>
+      </w:r>
+      <w:proofErr w:type="gramEnd"/>
+      <w:r>
+        <w:rPr>
+          <w:rFonts w:ascii="Times New Roman" w:hAnsi="Times New Roman" w:cs="Times New Roman"/>
+          <w:sz w:val="26"/>
+          <w:szCs w:val="26"/>
+        </w:rPr>
+        <w:t xml:space="preserve"> -- Minimum metric score. Consider only rules with scores higher than this value.</w:t>
+      </w:r>
+    </w:p>
+    <w:p>
+      <w:pPr>
+        <w:pStyle w:val="ListParagraph"/>
+        <w:rPr>
+          <w:rFonts w:ascii="Times New Roman" w:hAnsi="Times New Roman" w:cs="Times New Roman"/>
+          <w:sz w:val="26"/>
+          <w:szCs w:val="26"/>
+        </w:rPr>
+      </w:pPr>
+    </w:p>
+    <w:p>
+      <w:pPr>
+        <w:pStyle w:val="ListParagraph"/>
+        <w:rPr>
+          <w:rFonts w:ascii="Times New Roman" w:hAnsi="Times New Roman" w:cs="Times New Roman"/>
+          <w:sz w:val="26"/>
+          <w:szCs w:val="26"/>
+        </w:rPr>
+      </w:pPr>
+      <w:r>
+        <w:rPr>
+          <w:rFonts w:ascii="Times New Roman" w:hAnsi="Times New Roman" w:cs="Times New Roman"/>
+          <w:sz w:val="26"/>
+          <w:szCs w:val="26"/>
+        </w:rPr>
+        <w:t xml:space="preserve">+ </w:t>
+      </w:r>
+      <w:proofErr w:type="gramStart"/>
+      <w:r>
+        <w:rPr>
+          <w:rFonts w:ascii="Times New Roman" w:hAnsi="Times New Roman" w:cs="Times New Roman"/>
+          <w:sz w:val="26"/>
+          <w:szCs w:val="26"/>
+        </w:rPr>
+        <w:t>verbose</w:t>
+      </w:r>
+      <w:proofErr w:type="gramEnd"/>
+      <w:r>
+        <w:rPr>
+          <w:rFonts w:ascii="Times New Roman" w:hAnsi="Times New Roman" w:cs="Times New Roman"/>
+          <w:sz w:val="26"/>
+          <w:szCs w:val="26"/>
+        </w:rPr>
+        <w:t xml:space="preserve"> -- If enabled the algorithm will be run in verbose mode.</w:t>
+      </w:r>
+    </w:p>
+    <w:p>
+      <w:pPr>
+        <w:pStyle w:val="ListParagraph"/>
+        <w:rPr>
+          <w:rFonts w:ascii="Times New Roman" w:hAnsi="Times New Roman" w:cs="Times New Roman"/>
+          <w:sz w:val="26"/>
+          <w:szCs w:val="26"/>
+        </w:rPr>
+      </w:pPr>
+    </w:p>
+    <w:p>
+      <w:pPr>
+        <w:pStyle w:val="ListParagraph"/>
+        <w:rPr>
+          <w:rFonts w:ascii="Times New Roman" w:hAnsi="Times New Roman" w:cs="Times New Roman"/>
+          <w:sz w:val="26"/>
+          <w:szCs w:val="26"/>
+        </w:rPr>
+      </w:pPr>
+      <w:r>
+        <w:rPr>
+          <w:rFonts w:ascii="Times New Roman" w:hAnsi="Times New Roman" w:cs="Times New Roman"/>
+          <w:sz w:val="26"/>
+          <w:szCs w:val="26"/>
+        </w:rPr>
+        <w:t xml:space="preserve">+ </w:t>
+      </w:r>
+      <w:proofErr w:type="gramStart"/>
+      <w:r>
+        <w:rPr>
+          <w:rFonts w:ascii="Times New Roman" w:hAnsi="Times New Roman" w:cs="Times New Roman"/>
+          <w:sz w:val="26"/>
+          <w:szCs w:val="26"/>
+        </w:rPr>
+        <w:t>numRules</w:t>
+      </w:r>
+      <w:proofErr w:type="gramEnd"/>
+      <w:r>
+        <w:rPr>
+          <w:rFonts w:ascii="Times New Roman" w:hAnsi="Times New Roman" w:cs="Times New Roman"/>
+          <w:sz w:val="26"/>
+          <w:szCs w:val="26"/>
+        </w:rPr>
+        <w:t xml:space="preserve"> -- Number of rules to find.</w:t>
+      </w:r>
+    </w:p>
+    <w:p>
+      <w:pPr>
+        <w:pStyle w:val="ListParagraph"/>
+        <w:rPr>
+          <w:rFonts w:ascii="Times New Roman" w:hAnsi="Times New Roman" w:cs="Times New Roman"/>
+          <w:sz w:val="26"/>
+          <w:szCs w:val="26"/>
+        </w:rPr>
+      </w:pPr>
+    </w:p>
+    <w:p>
+      <w:pPr>
+        <w:pStyle w:val="ListParagraph"/>
+        <w:rPr>
+          <w:rFonts w:ascii="Times New Roman" w:hAnsi="Times New Roman" w:cs="Times New Roman"/>
+          <w:sz w:val="26"/>
+          <w:szCs w:val="26"/>
+        </w:rPr>
+      </w:pPr>
+      <w:r>
+        <w:rPr>
+          <w:rFonts w:ascii="Times New Roman" w:hAnsi="Times New Roman" w:cs="Times New Roman"/>
+          <w:sz w:val="26"/>
+          <w:szCs w:val="26"/>
+        </w:rPr>
+        <w:t xml:space="preserve">+ </w:t>
+      </w:r>
+      <w:proofErr w:type="gramStart"/>
+      <w:r>
+        <w:rPr>
+          <w:rFonts w:ascii="Times New Roman" w:hAnsi="Times New Roman" w:cs="Times New Roman"/>
+          <w:sz w:val="26"/>
+          <w:szCs w:val="26"/>
+        </w:rPr>
+        <w:t>lowerBoundMinSupport</w:t>
+      </w:r>
+      <w:proofErr w:type="gramEnd"/>
+      <w:r>
+        <w:rPr>
+          <w:rFonts w:ascii="Times New Roman" w:hAnsi="Times New Roman" w:cs="Times New Roman"/>
+          <w:sz w:val="26"/>
+          <w:szCs w:val="26"/>
+        </w:rPr>
+        <w:t xml:space="preserve"> -- Lower bound for minimum support.</w:t>
+      </w:r>
+    </w:p>
+    <w:p>
+      <w:pPr>
+        <w:pStyle w:val="ListParagraph"/>
+        <w:rPr>
+          <w:rFonts w:ascii="Times New Roman" w:hAnsi="Times New Roman" w:cs="Times New Roman"/>
+          <w:sz w:val="26"/>
+          <w:szCs w:val="26"/>
+        </w:rPr>
+      </w:pPr>
+    </w:p>
+    <w:p>
+      <w:pPr>
+        <w:pStyle w:val="ListParagraph"/>
+        <w:rPr>
+          <w:rFonts w:ascii="Times New Roman" w:hAnsi="Times New Roman" w:cs="Times New Roman"/>
+          <w:sz w:val="26"/>
+          <w:szCs w:val="26"/>
+        </w:rPr>
+      </w:pPr>
+      <w:r>
+        <w:rPr>
+          <w:rFonts w:ascii="Times New Roman" w:hAnsi="Times New Roman" w:cs="Times New Roman"/>
+          <w:sz w:val="26"/>
+          <w:szCs w:val="26"/>
+        </w:rPr>
+        <w:t xml:space="preserve">+ </w:t>
+      </w:r>
+      <w:proofErr w:type="gramStart"/>
+      <w:r>
+        <w:rPr>
+          <w:rFonts w:ascii="Times New Roman" w:hAnsi="Times New Roman" w:cs="Times New Roman"/>
+          <w:sz w:val="26"/>
+          <w:szCs w:val="26"/>
+        </w:rPr>
+        <w:t>classIndex</w:t>
+      </w:r>
+      <w:proofErr w:type="gramEnd"/>
+      <w:r>
+        <w:rPr>
+          <w:rFonts w:ascii="Times New Roman" w:hAnsi="Times New Roman" w:cs="Times New Roman"/>
+          <w:sz w:val="26"/>
+          <w:szCs w:val="26"/>
+        </w:rPr>
+        <w:t xml:space="preserve"> -- Index of the class attribute. If set to -1, the last attribute is taken as class attribute.</w:t>
+      </w:r>
+    </w:p>
+    <w:p>
+      <w:pPr>
+        <w:pStyle w:val="ListParagraph"/>
+        <w:rPr>
+          <w:rFonts w:ascii="Times New Roman" w:hAnsi="Times New Roman" w:cs="Times New Roman"/>
+          <w:sz w:val="26"/>
+          <w:szCs w:val="26"/>
+        </w:rPr>
+      </w:pPr>
+    </w:p>
+    <w:p>
+      <w:pPr>
+        <w:pStyle w:val="ListParagraph"/>
+        <w:rPr>
+          <w:rFonts w:ascii="Times New Roman" w:hAnsi="Times New Roman" w:cs="Times New Roman"/>
+          <w:sz w:val="26"/>
+          <w:szCs w:val="26"/>
+        </w:rPr>
+      </w:pPr>
+      <w:r>
+        <w:rPr>
+          <w:rFonts w:ascii="Times New Roman" w:hAnsi="Times New Roman" w:cs="Times New Roman"/>
+          <w:sz w:val="26"/>
+          <w:szCs w:val="26"/>
+        </w:rPr>
+        <w:t xml:space="preserve">+ </w:t>
+      </w:r>
+      <w:proofErr w:type="gramStart"/>
+      <w:r>
+        <w:rPr>
+          <w:rFonts w:ascii="Times New Roman" w:hAnsi="Times New Roman" w:cs="Times New Roman"/>
+          <w:sz w:val="26"/>
+          <w:szCs w:val="26"/>
+        </w:rPr>
+        <w:t>outputItemSets</w:t>
+      </w:r>
+      <w:proofErr w:type="gramEnd"/>
+      <w:r>
+        <w:rPr>
+          <w:rFonts w:ascii="Times New Roman" w:hAnsi="Times New Roman" w:cs="Times New Roman"/>
+          <w:sz w:val="26"/>
+          <w:szCs w:val="26"/>
+        </w:rPr>
+        <w:t xml:space="preserve"> -- If enabled the itemsets are output as well.</w:t>
+      </w:r>
+    </w:p>
+    <w:p>
+      <w:pPr>
+        <w:pStyle w:val="ListParagraph"/>
+        <w:rPr>
+          <w:rFonts w:ascii="Times New Roman" w:hAnsi="Times New Roman" w:cs="Times New Roman"/>
+          <w:sz w:val="26"/>
+          <w:szCs w:val="26"/>
+        </w:rPr>
+      </w:pPr>
+    </w:p>
+    <w:p>
+      <w:pPr>
+        <w:pStyle w:val="ListParagraph"/>
+        <w:rPr>
+          <w:rFonts w:ascii="Times New Roman" w:hAnsi="Times New Roman" w:cs="Times New Roman"/>
+          <w:sz w:val="26"/>
+          <w:szCs w:val="26"/>
+        </w:rPr>
+      </w:pPr>
+      <w:r>
+        <w:rPr>
+          <w:rFonts w:ascii="Times New Roman" w:hAnsi="Times New Roman" w:cs="Times New Roman"/>
+          <w:sz w:val="26"/>
+          <w:szCs w:val="26"/>
+        </w:rPr>
+        <w:t xml:space="preserve">+ </w:t>
+      </w:r>
+      <w:proofErr w:type="gramStart"/>
+      <w:r>
+        <w:rPr>
+          <w:rFonts w:ascii="Times New Roman" w:hAnsi="Times New Roman" w:cs="Times New Roman"/>
+          <w:sz w:val="26"/>
+          <w:szCs w:val="26"/>
+        </w:rPr>
+        <w:t>car</w:t>
+      </w:r>
+      <w:proofErr w:type="gramEnd"/>
+      <w:r>
+        <w:rPr>
+          <w:rFonts w:ascii="Times New Roman" w:hAnsi="Times New Roman" w:cs="Times New Roman"/>
+          <w:sz w:val="26"/>
+          <w:szCs w:val="26"/>
+        </w:rPr>
+        <w:t xml:space="preserve"> -- If enabled class association rules are mined instead of (general) association rules.</w:t>
+      </w:r>
+    </w:p>
+    <w:p>
+      <w:pPr>
+        <w:pStyle w:val="ListParagraph"/>
+        <w:rPr>
+          <w:rFonts w:ascii="Times New Roman" w:hAnsi="Times New Roman" w:cs="Times New Roman"/>
+          <w:sz w:val="26"/>
+          <w:szCs w:val="26"/>
+        </w:rPr>
+      </w:pPr>
+    </w:p>
+    <w:p>
+      <w:pPr>
+        <w:pStyle w:val="ListParagraph"/>
+        <w:rPr>
+          <w:rFonts w:ascii="Times New Roman" w:hAnsi="Times New Roman" w:cs="Times New Roman"/>
+          <w:sz w:val="26"/>
+          <w:szCs w:val="26"/>
+        </w:rPr>
+      </w:pPr>
+      <w:r>
+        <w:rPr>
+          <w:rFonts w:ascii="Times New Roman" w:hAnsi="Times New Roman" w:cs="Times New Roman"/>
+          <w:sz w:val="26"/>
+          <w:szCs w:val="26"/>
+        </w:rPr>
+        <w:t xml:space="preserve">+ </w:t>
+      </w:r>
+      <w:proofErr w:type="gramStart"/>
+      <w:r>
+        <w:rPr>
+          <w:rFonts w:ascii="Times New Roman" w:hAnsi="Times New Roman" w:cs="Times New Roman"/>
+          <w:sz w:val="26"/>
+          <w:szCs w:val="26"/>
+        </w:rPr>
+        <w:t>doNotCheckCapabilities</w:t>
+      </w:r>
+      <w:proofErr w:type="gramEnd"/>
+      <w:r>
+        <w:rPr>
+          <w:rFonts w:ascii="Times New Roman" w:hAnsi="Times New Roman" w:cs="Times New Roman"/>
+          <w:sz w:val="26"/>
+          <w:szCs w:val="26"/>
+        </w:rPr>
+        <w:t xml:space="preserve"> -- If set, associator capabilities are not checked before associator is built (Use with caution to reduce runtime).</w:t>
+      </w:r>
+    </w:p>
+    <w:p>
+      <w:pPr>
+        <w:pStyle w:val="ListParagraph"/>
+        <w:rPr>
+          <w:rFonts w:ascii="Times New Roman" w:hAnsi="Times New Roman" w:cs="Times New Roman"/>
+          <w:sz w:val="26"/>
+          <w:szCs w:val="26"/>
+        </w:rPr>
+      </w:pPr>
+    </w:p>
+    <w:p>
+      <w:pPr>
+        <w:pStyle w:val="ListParagraph"/>
+        <w:rPr>
+          <w:rFonts w:ascii="Times New Roman" w:hAnsi="Times New Roman" w:cs="Times New Roman"/>
+          <w:sz w:val="26"/>
+          <w:szCs w:val="26"/>
+        </w:rPr>
+      </w:pPr>
+      <w:r>
+        <w:rPr>
+          <w:rFonts w:ascii="Times New Roman" w:hAnsi="Times New Roman" w:cs="Times New Roman"/>
+          <w:sz w:val="26"/>
+          <w:szCs w:val="26"/>
+        </w:rPr>
+        <w:t xml:space="preserve">+ </w:t>
+      </w:r>
+      <w:proofErr w:type="gramStart"/>
+      <w:r>
+        <w:rPr>
+          <w:rFonts w:ascii="Times New Roman" w:hAnsi="Times New Roman" w:cs="Times New Roman"/>
+          <w:sz w:val="26"/>
+          <w:szCs w:val="26"/>
+        </w:rPr>
+        <w:t>removeAllMissingCols</w:t>
+      </w:r>
+      <w:proofErr w:type="gramEnd"/>
+      <w:r>
+        <w:rPr>
+          <w:rFonts w:ascii="Times New Roman" w:hAnsi="Times New Roman" w:cs="Times New Roman"/>
+          <w:sz w:val="26"/>
+          <w:szCs w:val="26"/>
+        </w:rPr>
+        <w:t xml:space="preserve"> -- Remove columns with all missing values.</w:t>
+      </w:r>
+    </w:p>
+    <w:p>
+      <w:pPr>
+        <w:pStyle w:val="ListParagraph"/>
+        <w:rPr>
+          <w:rFonts w:ascii="Times New Roman" w:hAnsi="Times New Roman" w:cs="Times New Roman"/>
+          <w:sz w:val="26"/>
+          <w:szCs w:val="26"/>
+        </w:rPr>
+      </w:pPr>
+    </w:p>
+    <w:p>
+      <w:pPr>
+        <w:pStyle w:val="ListParagraph"/>
+        <w:rPr>
+          <w:rFonts w:ascii="Times New Roman" w:hAnsi="Times New Roman" w:cs="Times New Roman"/>
+          <w:sz w:val="26"/>
+          <w:szCs w:val="26"/>
+        </w:rPr>
+      </w:pPr>
+      <w:r>
+        <w:rPr>
+          <w:rFonts w:ascii="Times New Roman" w:hAnsi="Times New Roman" w:cs="Times New Roman"/>
+          <w:sz w:val="26"/>
+          <w:szCs w:val="26"/>
+        </w:rPr>
+        <w:t xml:space="preserve">+ </w:t>
+      </w:r>
+      <w:proofErr w:type="gramStart"/>
+      <w:r>
+        <w:rPr>
+          <w:rFonts w:ascii="Times New Roman" w:hAnsi="Times New Roman" w:cs="Times New Roman"/>
+          <w:sz w:val="26"/>
+          <w:szCs w:val="26"/>
+        </w:rPr>
+        <w:t>significanceLevel</w:t>
+      </w:r>
+      <w:proofErr w:type="gramEnd"/>
+      <w:r>
+        <w:rPr>
+          <w:rFonts w:ascii="Times New Roman" w:hAnsi="Times New Roman" w:cs="Times New Roman"/>
+          <w:sz w:val="26"/>
+          <w:szCs w:val="26"/>
+        </w:rPr>
+        <w:t xml:space="preserve"> -- Significance level. Significance test (confidence metric only).</w:t>
+      </w:r>
+    </w:p>
+    <w:p>
+      <w:pPr>
+        <w:pStyle w:val="ListParagraph"/>
+        <w:rPr>
+          <w:rFonts w:ascii="Times New Roman" w:hAnsi="Times New Roman" w:cs="Times New Roman"/>
+          <w:sz w:val="26"/>
+          <w:szCs w:val="26"/>
+        </w:rPr>
+      </w:pPr>
+    </w:p>
+    <w:p>
+      <w:pPr>
+        <w:pStyle w:val="ListParagraph"/>
+        <w:rPr>
+          <w:rFonts w:ascii="Times New Roman" w:hAnsi="Times New Roman" w:cs="Times New Roman"/>
+          <w:sz w:val="26"/>
+          <w:szCs w:val="26"/>
+        </w:rPr>
+      </w:pPr>
+      <w:r>
+        <w:rPr>
+          <w:rFonts w:ascii="Times New Roman" w:hAnsi="Times New Roman" w:cs="Times New Roman"/>
+          <w:sz w:val="26"/>
+          <w:szCs w:val="26"/>
+        </w:rPr>
+        <w:t xml:space="preserve">+ </w:t>
+      </w:r>
+      <w:proofErr w:type="gramStart"/>
+      <w:r>
+        <w:rPr>
+          <w:rFonts w:ascii="Times New Roman" w:hAnsi="Times New Roman" w:cs="Times New Roman"/>
+          <w:sz w:val="26"/>
+          <w:szCs w:val="26"/>
+        </w:rPr>
+        <w:t>treatZeroAsMissing</w:t>
+      </w:r>
+      <w:proofErr w:type="gramEnd"/>
+      <w:r>
+        <w:rPr>
+          <w:rFonts w:ascii="Times New Roman" w:hAnsi="Times New Roman" w:cs="Times New Roman"/>
+          <w:sz w:val="26"/>
+          <w:szCs w:val="26"/>
+        </w:rPr>
+        <w:t xml:space="preserve"> -- If enabled, zero (that is, the first value of a nominal) is treated in the same way as a missing value.</w:t>
+      </w:r>
+    </w:p>
+    <w:p>
+      <w:pPr>
+        <w:pStyle w:val="ListParagraph"/>
+        <w:rPr>
+          <w:rFonts w:ascii="Times New Roman" w:hAnsi="Times New Roman" w:cs="Times New Roman"/>
+          <w:sz w:val="26"/>
+          <w:szCs w:val="26"/>
+        </w:rPr>
+      </w:pPr>
+    </w:p>
+    <w:p>
+      <w:pPr>
+        <w:pStyle w:val="ListParagraph"/>
+        <w:rPr>
+          <w:rFonts w:ascii="Times New Roman" w:hAnsi="Times New Roman" w:cs="Times New Roman"/>
+          <w:sz w:val="26"/>
+          <w:szCs w:val="26"/>
+        </w:rPr>
+      </w:pPr>
+      <w:r>
+        <w:rPr>
+          <w:rFonts w:ascii="Times New Roman" w:hAnsi="Times New Roman" w:cs="Times New Roman"/>
+          <w:sz w:val="26"/>
+          <w:szCs w:val="26"/>
+        </w:rPr>
+        <w:t xml:space="preserve">+ </w:t>
+      </w:r>
+      <w:proofErr w:type="gramStart"/>
+      <w:r>
+        <w:rPr>
+          <w:rFonts w:ascii="Times New Roman" w:hAnsi="Times New Roman" w:cs="Times New Roman"/>
+          <w:sz w:val="26"/>
+          <w:szCs w:val="26"/>
+        </w:rPr>
+        <w:t>delta</w:t>
+      </w:r>
+      <w:proofErr w:type="gramEnd"/>
+      <w:r>
+        <w:rPr>
+          <w:rFonts w:ascii="Times New Roman" w:hAnsi="Times New Roman" w:cs="Times New Roman"/>
+          <w:sz w:val="26"/>
+          <w:szCs w:val="26"/>
+        </w:rPr>
+        <w:t xml:space="preserve"> -- Iteratively decrease support by this factor. Reduces support until min support is reached or required number of rules has been generated.</w:t>
+      </w:r>
+    </w:p>
+    <w:p>
+      <w:pPr>
+        <w:pStyle w:val="ListParagraph"/>
+        <w:rPr>
+          <w:rFonts w:ascii="Times New Roman" w:hAnsi="Times New Roman" w:cs="Times New Roman"/>
+          <w:sz w:val="26"/>
+          <w:szCs w:val="26"/>
+        </w:rPr>
+      </w:pPr>
+    </w:p>
+    <w:p>
+      <w:pPr>
+        <w:pStyle w:val="ListParagraph"/>
+        <w:rPr>
+          <w:rFonts w:ascii="Times New Roman" w:hAnsi="Times New Roman" w:cs="Times New Roman"/>
+          <w:sz w:val="26"/>
+          <w:szCs w:val="26"/>
+        </w:rPr>
+      </w:pPr>
+      <w:r>
+        <w:rPr>
+          <w:rFonts w:ascii="Times New Roman" w:hAnsi="Times New Roman" w:cs="Times New Roman"/>
+          <w:sz w:val="26"/>
+          <w:szCs w:val="26"/>
+        </w:rPr>
+        <w:t xml:space="preserve">+ </w:t>
+      </w:r>
+      <w:proofErr w:type="gramStart"/>
+      <w:r>
+        <w:rPr>
+          <w:rFonts w:ascii="Times New Roman" w:hAnsi="Times New Roman" w:cs="Times New Roman"/>
+          <w:sz w:val="26"/>
+          <w:szCs w:val="26"/>
+        </w:rPr>
+        <w:t>metricType</w:t>
+      </w:r>
+      <w:proofErr w:type="gramEnd"/>
+      <w:r>
+        <w:rPr>
+          <w:rFonts w:ascii="Times New Roman" w:hAnsi="Times New Roman" w:cs="Times New Roman"/>
+          <w:sz w:val="26"/>
+          <w:szCs w:val="26"/>
+        </w:rPr>
+        <w:t xml:space="preserve"> -- Set the type of metric by which to rank rules. Confidence is the proportion of the examples covered by the premise that are also covered by the consequence (Class association rules can only be mined using confidence). Lift is confidence divided by the proportion of all examples that are covered by the consequence. This is a measure of the importance of the association that is independent of support. Leverage is the proportion of additional examples covered by both the premise and consequence above those expected if the premise and </w:t>
+      </w:r>
+      <w:r>
+        <w:rPr>
+          <w:rFonts w:ascii="Times New Roman" w:hAnsi="Times New Roman" w:cs="Times New Roman"/>
+          <w:sz w:val="26"/>
+          <w:szCs w:val="26"/>
+        </w:rPr>
+        <w:lastRenderedPageBreak/>
+        <w:t xml:space="preserve">consequence were independent of each other. The total number of examples that this represents is presented in brackets following the leverage. Conviction is another measure of departure from independence. Conviction is given by </w:t>
+      </w:r>
+      <w:proofErr w:type="gramStart"/>
+      <w:r>
+        <w:rPr>
+          <w:rFonts w:ascii="Times New Roman" w:hAnsi="Times New Roman" w:cs="Times New Roman"/>
+          <w:sz w:val="26"/>
+          <w:szCs w:val="26"/>
+        </w:rPr>
+        <w:t>P(</w:t>
+      </w:r>
+      <w:proofErr w:type="gramEnd"/>
+      <w:r>
+        <w:rPr>
+          <w:rFonts w:ascii="Times New Roman" w:hAnsi="Times New Roman" w:cs="Times New Roman"/>
+          <w:sz w:val="26"/>
+          <w:szCs w:val="26"/>
+        </w:rPr>
+        <w:t>premise)P(!consequence) / P(premise, !consequence).</w:t>
+      </w:r>
+    </w:p>
+    <w:p>
+      <w:pPr>
+        <w:pStyle w:val="ListParagraph"/>
+        <w:rPr>
+          <w:rFonts w:ascii="Times New Roman" w:hAnsi="Times New Roman" w:cs="Times New Roman"/>
+          <w:sz w:val="26"/>
+          <w:szCs w:val="26"/>
+        </w:rPr>
+      </w:pPr>
+    </w:p>
+    <w:p>
+      <w:pPr>
+        <w:pStyle w:val="ListParagraph"/>
+        <w:ind w:left="0" w:firstLine="720"/>
+        <w:rPr>
+          <w:rFonts w:ascii="Times New Roman" w:hAnsi="Times New Roman" w:cs="Times New Roman"/>
+          <w:sz w:val="26"/>
+          <w:szCs w:val="26"/>
+        </w:rPr>
+      </w:pPr>
+      <w:r>
+        <w:rPr>
+          <w:rFonts w:ascii="Times New Roman" w:hAnsi="Times New Roman" w:cs="Times New Roman"/>
+          <w:sz w:val="26"/>
+          <w:szCs w:val="26"/>
+        </w:rPr>
+        <w:t xml:space="preserve">+ </w:t>
+      </w:r>
+      <w:proofErr w:type="gramStart"/>
+      <w:r>
+        <w:rPr>
+          <w:rFonts w:ascii="Times New Roman" w:hAnsi="Times New Roman" w:cs="Times New Roman"/>
+          <w:sz w:val="26"/>
+          <w:szCs w:val="26"/>
+        </w:rPr>
+        <w:t>upperBoundMinSupport</w:t>
+      </w:r>
+      <w:proofErr w:type="gramEnd"/>
+      <w:r>
+        <w:rPr>
+          <w:rFonts w:ascii="Times New Roman" w:hAnsi="Times New Roman" w:cs="Times New Roman"/>
+          <w:sz w:val="26"/>
+          <w:szCs w:val="26"/>
+        </w:rPr>
+        <w:t xml:space="preserve"> -- Upper bound for minimum support. Start iteratively decreasing minimum support from this value.</w:t>
+      </w:r>
+    </w:p>
+    <w:p>
+      <w:pPr>
+        <w:pStyle w:val="ListParagraph"/>
+        <w:ind w:left="0" w:firstLine="720"/>
+        <w:rPr>
+          <w:rFonts w:ascii="Times New Roman" w:hAnsi="Times New Roman" w:cs="Times New Roman"/>
+          <w:sz w:val="26"/>
+          <w:szCs w:val="26"/>
+        </w:rPr>
+      </w:pPr>
+      <w:r>
+        <w:rPr>
+          <w:rFonts w:ascii="Times New Roman" w:hAnsi="Times New Roman" w:cs="Times New Roman"/>
+          <w:sz w:val="26"/>
+          <w:szCs w:val="26"/>
+        </w:rPr>
+        <w:t>Hình ảnh chi tiết:</w:t>
+      </w:r>
+    </w:p>
+    <w:p>
+      <w:pPr>
+        <w:pStyle w:val="ListParagraph"/>
+        <w:ind w:left="0" w:firstLine="720"/>
+        <w:rPr>
+          <w:rFonts w:ascii="Times New Roman" w:hAnsi="Times New Roman" w:cs="Times New Roman"/>
+          <w:sz w:val="26"/>
+          <w:szCs w:val="26"/>
+        </w:rPr>
+      </w:pPr>
       <w:bookmarkStart w:id="0" w:name="_GoBack"/>
+      <w:r>
+        <w:rPr>
+          <w:noProof/>
+        </w:rPr>
+        <w:drawing>
+          <wp:inline distT="0" distB="0" distL="0" distR="0" wp14:anchorId="338F1549" wp14:editId="3D675C03">
+            <wp:extent cx="5943600" cy="3197860"/>
+            <wp:effectExtent l="0" t="0" r="0" b="2540"/>
+            <wp:docPr id="5" name="Picture 5"/>
+            <wp:cNvGraphicFramePr>
+              <a:graphicFrameLocks xmlns:a="http://schemas.openxmlformats.org/drawingml/2006/main" noChangeAspect="1"/>
+            </wp:cNvGraphicFramePr>
+            <a:graphic xmlns:a="http://schemas.openxmlformats.org/drawingml/2006/main">
+              <a:graphicData uri="http://schemas.openxmlformats.org/drawingml/2006/picture">
+                <pic:pic xmlns:pic="http://schemas.openxmlformats.org/drawingml/2006/picture">
+                  <pic:nvPicPr>
+                    <pic:cNvPr id="1" name=""/>
+                    <pic:cNvPicPr/>
+                  </pic:nvPicPr>
+                  <pic:blipFill>
+                    <a:blip r:embed="rId11"/>
+                    <a:stretch>
+                      <a:fillRect/>
+                    </a:stretch>
+                  </pic:blipFill>
+                  <pic:spPr>
+                    <a:xfrm>
+                      <a:off x="0" y="0"/>
+                      <a:ext cx="5943600" cy="3197860"/>
+                    </a:xfrm>
+                    <a:prstGeom prst="rect">
+                      <a:avLst/>
+                    </a:prstGeom>
+                  </pic:spPr>
+                </pic:pic>
+              </a:graphicData>
+            </a:graphic>
+          </wp:inline>
+        </w:drawing>
+      </w:r>
       <w:bookmarkEnd w:id="0"/>
+    </w:p>
+    <w:p>
+      <w:pPr>
+        <w:pStyle w:val="ListParagraph"/>
+        <w:ind w:left="0"/>
+        <w:rPr>
+          <w:rFonts w:ascii="Times New Roman" w:hAnsi="Times New Roman" w:cs="Times New Roman"/>
+          <w:sz w:val="26"/>
+          <w:szCs w:val="26"/>
+        </w:rPr>
+      </w:pPr>
+      <w:r>
+        <w:rPr>
+          <w:rFonts w:ascii="Times New Roman" w:hAnsi="Times New Roman" w:cs="Times New Roman"/>
+          <w:sz w:val="26"/>
+          <w:szCs w:val="26"/>
+        </w:rPr>
+        <w:t xml:space="preserve">Tham khảo: </w:t>
+      </w:r>
+    </w:p>
+    <w:p>
+      <w:pPr>
+        <w:pStyle w:val="ListParagraph"/>
+        <w:ind w:left="0"/>
+        <w:rPr>
+          <w:rFonts w:ascii="Times New Roman" w:hAnsi="Times New Roman" w:cs="Times New Roman"/>
+          <w:sz w:val="26"/>
+          <w:szCs w:val="26"/>
+        </w:rPr>
+      </w:pPr>
+      <w:hyperlink r:id="rId12" w:history="1">
+        <w:r>
+          <w:rPr>
+            <w:rStyle w:val="Hyperlink"/>
+            <w:rFonts w:ascii="Times New Roman" w:hAnsi="Times New Roman" w:cs="Times New Roman"/>
+            <w:sz w:val="26"/>
+            <w:szCs w:val="26"/>
+          </w:rPr>
+          <w:t>http://bih.red/weka-and-apriori-algorithm/</w:t>
+        </w:r>
+      </w:hyperlink>
+    </w:p>
+    <w:p>
+      <w:pPr>
+        <w:pStyle w:val="ListParagraph"/>
+        <w:ind w:left="0"/>
+        <w:rPr>
+          <w:rFonts w:ascii="Times New Roman" w:hAnsi="Times New Roman" w:cs="Times New Roman"/>
+          <w:sz w:val="26"/>
+          <w:szCs w:val="26"/>
+        </w:rPr>
+      </w:pPr>
+      <w:hyperlink r:id="rId13" w:history="1">
+        <w:r>
+          <w:rPr>
+            <w:rStyle w:val="Hyperlink"/>
+            <w:rFonts w:ascii="Times New Roman" w:hAnsi="Times New Roman" w:cs="Times New Roman"/>
+            <w:sz w:val="26"/>
+            <w:szCs w:val="26"/>
+          </w:rPr>
+          <w:t>https://www.kaggle.com/c/titanic/data</w:t>
+        </w:r>
+      </w:hyperlink>
+    </w:p>
+    <w:p>
+      <w:pPr>
+        <w:pStyle w:val="ListParagraph"/>
+        <w:ind w:left="0"/>
+        <w:rPr>
+          <w:rFonts w:ascii="Times New Roman" w:hAnsi="Times New Roman" w:cs="Times New Roman"/>
+          <w:sz w:val="26"/>
+          <w:szCs w:val="26"/>
+        </w:rPr>
+      </w:pPr>
     </w:p>
     <w:sectPr>
       <w:pgSz w:w="12240" w:h="15840"/>

</xml_diff>